<commit_message>
Added words to the report
</commit_message>
<xml_diff>
--- a/Elapopescu Project Report.docx
+++ b/Elapopescu Project Report.docx
@@ -45,6 +45,162 @@
       <w:pPr>
         <w:pStyle w:val="Normal"/>
         <w:spacing w:line="480" w:lineRule="auto"/>
+        <w:jc w:val="left"/>
+        <w:rPr>
+          <w:rFonts w:ascii="Times New Roman" w:hAnsi="Times New Roman" w:eastAsia="Times New Roman" w:cs="Times New Roman"/>
+          <w:sz w:val="24"/>
+          <w:szCs w:val="24"/>
+        </w:rPr>
+      </w:pPr>
+      <w:r>
+        <w:rPr>
+          <w:rFonts w:ascii="Times New Roman" w:hAnsi="Times New Roman" w:eastAsia="Times New Roman" w:cs="Times New Roman"/>
+          <w:sz w:val="24"/>
+          <w:szCs w:val="24"/>
+        </w:rPr>
+        <w:t>The objective of this project was to;</w:t>
+      </w:r>
+    </w:p>
+    <w:p>
+      <w:pPr>
+        <w:pStyle w:val="ListParagraph"/>
+        <w:numPr>
+          <w:ilvl w:val="0"/>
+          <w:numId w:val="1"/>
+        </w:numPr>
+        <w:spacing w:line="480" w:lineRule="auto"/>
+        <w:jc w:val="left"/>
+        <w:rPr>
+          <w:rFonts w:ascii="Times New Roman" w:hAnsi="Times New Roman" w:eastAsia="Times New Roman" w:cs="Times New Roman"/>
+          <w:sz w:val="24"/>
+          <w:szCs w:val="24"/>
+        </w:rPr>
+      </w:pPr>
+      <w:r>
+        <w:rPr>
+          <w:rFonts w:ascii="Times New Roman" w:hAnsi="Times New Roman" w:eastAsia="Times New Roman" w:cs="Times New Roman"/>
+          <w:sz w:val="24"/>
+          <w:szCs w:val="24"/>
+        </w:rPr>
+        <w:t>Load and inspect the data,</w:t>
+      </w:r>
+    </w:p>
+    <w:p>
+      <w:pPr>
+        <w:pStyle w:val="ListParagraph"/>
+        <w:numPr>
+          <w:ilvl w:val="0"/>
+          <w:numId w:val="1"/>
+        </w:numPr>
+        <w:spacing w:line="480" w:lineRule="auto"/>
+        <w:jc w:val="left"/>
+        <w:rPr>
+          <w:rFonts w:ascii="Times New Roman" w:hAnsi="Times New Roman" w:eastAsia="Times New Roman" w:cs="Times New Roman"/>
+          <w:sz w:val="24"/>
+          <w:szCs w:val="24"/>
+        </w:rPr>
+      </w:pPr>
+      <w:r>
+        <w:rPr>
+          <w:rFonts w:ascii="Times New Roman" w:hAnsi="Times New Roman" w:eastAsia="Times New Roman" w:cs="Times New Roman"/>
+          <w:sz w:val="24"/>
+          <w:szCs w:val="24"/>
+        </w:rPr>
+        <w:t>Clean the data,</w:t>
+      </w:r>
+    </w:p>
+    <w:p>
+      <w:pPr>
+        <w:pStyle w:val="ListParagraph"/>
+        <w:numPr>
+          <w:ilvl w:val="0"/>
+          <w:numId w:val="1"/>
+        </w:numPr>
+        <w:spacing w:line="480" w:lineRule="auto"/>
+        <w:jc w:val="left"/>
+        <w:rPr>
+          <w:rFonts w:ascii="Times New Roman" w:hAnsi="Times New Roman" w:eastAsia="Times New Roman" w:cs="Times New Roman"/>
+          <w:sz w:val="24"/>
+          <w:szCs w:val="24"/>
+        </w:rPr>
+      </w:pPr>
+      <w:r>
+        <w:rPr>
+          <w:rFonts w:ascii="Times New Roman" w:hAnsi="Times New Roman" w:eastAsia="Times New Roman" w:cs="Times New Roman"/>
+          <w:sz w:val="24"/>
+          <w:szCs w:val="24"/>
+        </w:rPr>
+        <w:t>Analyze and visualize the data</w:t>
+      </w:r>
+    </w:p>
+    <w:p>
+      <w:pPr>
+        <w:pStyle w:val="ListParagraph"/>
+        <w:numPr>
+          <w:ilvl w:val="0"/>
+          <w:numId w:val="1"/>
+        </w:numPr>
+        <w:spacing w:line="480" w:lineRule="auto"/>
+        <w:jc w:val="left"/>
+        <w:rPr>
+          <w:rFonts w:ascii="Times New Roman" w:hAnsi="Times New Roman" w:eastAsia="Times New Roman" w:cs="Times New Roman"/>
+          <w:sz w:val="24"/>
+          <w:szCs w:val="24"/>
+        </w:rPr>
+      </w:pPr>
+      <w:r>
+        <w:rPr>
+          <w:rFonts w:ascii="Times New Roman" w:hAnsi="Times New Roman" w:eastAsia="Times New Roman" w:cs="Times New Roman"/>
+          <w:sz w:val="24"/>
+          <w:szCs w:val="24"/>
+        </w:rPr>
+        <w:t xml:space="preserve">Data </w:t>
+      </w:r>
+      <w:r>
+        <w:rPr>
+          <w:rFonts w:ascii="Times New Roman" w:hAnsi="Times New Roman" w:eastAsia="Times New Roman" w:cs="Times New Roman"/>
+          <w:sz w:val="24"/>
+          <w:szCs w:val="24"/>
+        </w:rPr>
+        <w:t>preprocessing</w:t>
+      </w:r>
+      <w:r>
+        <w:rPr>
+          <w:rFonts w:ascii="Times New Roman" w:hAnsi="Times New Roman" w:eastAsia="Times New Roman" w:cs="Times New Roman"/>
+          <w:sz w:val="24"/>
+          <w:szCs w:val="24"/>
+        </w:rPr>
+        <w:t>,</w:t>
+      </w:r>
+    </w:p>
+    <w:p>
+      <w:pPr>
+        <w:pStyle w:val="ListParagraph"/>
+        <w:numPr>
+          <w:ilvl w:val="0"/>
+          <w:numId w:val="1"/>
+        </w:numPr>
+        <w:spacing w:line="480" w:lineRule="auto"/>
+        <w:jc w:val="left"/>
+        <w:rPr>
+          <w:rFonts w:ascii="Times New Roman" w:hAnsi="Times New Roman" w:eastAsia="Times New Roman" w:cs="Times New Roman"/>
+          <w:sz w:val="24"/>
+          <w:szCs w:val="24"/>
+        </w:rPr>
+      </w:pPr>
+      <w:r>
+        <w:rPr>
+          <w:rFonts w:ascii="Times New Roman" w:hAnsi="Times New Roman" w:eastAsia="Times New Roman" w:cs="Times New Roman"/>
+          <w:sz w:val="24"/>
+          <w:szCs w:val="24"/>
+        </w:rPr>
+        <w:t>Predict the house prices using machine learning models and evaluate the models.</w:t>
+      </w:r>
+    </w:p>
+    <w:p>
+      <w:pPr>
+        <w:pStyle w:val="Normal"/>
+        <w:spacing w:line="480" w:lineRule="auto"/>
         <w:jc w:val="center"/>
         <w:rPr>
           <w:rFonts w:ascii="Times New Roman" w:hAnsi="Times New Roman" w:eastAsia="Times New Roman" w:cs="Times New Roman"/>
@@ -59,6 +215,180 @@
           <w:szCs w:val="24"/>
         </w:rPr>
         <w:t>Explanatory Data Analysis</w:t>
+      </w:r>
+    </w:p>
+    <w:p>
+      <w:pPr>
+        <w:pStyle w:val="Normal"/>
+        <w:spacing w:line="480" w:lineRule="auto"/>
+        <w:jc w:val="left"/>
+        <w:rPr>
+          <w:rFonts w:ascii="Times New Roman" w:hAnsi="Times New Roman" w:eastAsia="Times New Roman" w:cs="Times New Roman"/>
+          <w:b w:val="1"/>
+          <w:bCs w:val="1"/>
+          <w:sz w:val="24"/>
+          <w:szCs w:val="24"/>
+        </w:rPr>
+      </w:pPr>
+      <w:r>
+        <w:rPr>
+          <w:rFonts w:ascii="Times New Roman" w:hAnsi="Times New Roman" w:eastAsia="Times New Roman" w:cs="Times New Roman"/>
+          <w:b w:val="1"/>
+          <w:bCs w:val="1"/>
+          <w:sz w:val="24"/>
+          <w:szCs w:val="24"/>
+        </w:rPr>
+        <w:t>Loading and Data Inspection</w:t>
+      </w:r>
+    </w:p>
+    <w:p>
+      <w:pPr>
+        <w:pStyle w:val="Normal"/>
+        <w:spacing w:line="480" w:lineRule="auto"/>
+        <w:jc w:val="left"/>
+        <w:rPr>
+          <w:rFonts w:ascii="Times New Roman" w:hAnsi="Times New Roman" w:eastAsia="Times New Roman" w:cs="Times New Roman"/>
+          <w:sz w:val="24"/>
+          <w:szCs w:val="24"/>
+        </w:rPr>
+      </w:pPr>
+      <w:r>
+        <w:rPr>
+          <w:rFonts w:ascii="Times New Roman" w:hAnsi="Times New Roman" w:eastAsia="Times New Roman" w:cs="Times New Roman"/>
+          <w:sz w:val="24"/>
+          <w:szCs w:val="24"/>
+        </w:rPr>
+        <w:t xml:space="preserve">There were three datasets for the months of May, June and July inform of comma delimited (csv) files. They were loaded into “pandas” data frame. </w:t>
+      </w:r>
+    </w:p>
+    <w:p>
+      <w:pPr>
+        <w:pStyle w:val="Normal"/>
+        <w:spacing w:line="480" w:lineRule="auto"/>
+        <w:jc w:val="left"/>
+        <w:rPr>
+          <w:rFonts w:ascii="Times New Roman" w:hAnsi="Times New Roman" w:eastAsia="Times New Roman" w:cs="Times New Roman"/>
+          <w:sz w:val="24"/>
+          <w:szCs w:val="24"/>
+        </w:rPr>
+      </w:pPr>
+      <w:r>
+        <w:rPr>
+          <w:rFonts w:ascii="Times New Roman" w:hAnsi="Times New Roman" w:eastAsia="Times New Roman" w:cs="Times New Roman"/>
+          <w:sz w:val="24"/>
+          <w:szCs w:val="24"/>
+        </w:rPr>
+        <w:t xml:space="preserve">ADDD MORE </w:t>
+      </w:r>
+    </w:p>
+    <w:p>
+      <w:pPr>
+        <w:pStyle w:val="Normal"/>
+        <w:spacing w:line="480" w:lineRule="auto"/>
+        <w:jc w:val="left"/>
+        <w:rPr>
+          <w:rFonts w:ascii="Times New Roman" w:hAnsi="Times New Roman" w:eastAsia="Times New Roman" w:cs="Times New Roman"/>
+          <w:sz w:val="24"/>
+          <w:szCs w:val="24"/>
+        </w:rPr>
+      </w:pPr>
+      <w:r>
+        <w:rPr>
+          <w:rFonts w:ascii="Times New Roman" w:hAnsi="Times New Roman" w:eastAsia="Times New Roman" w:cs="Times New Roman"/>
+          <w:b w:val="1"/>
+          <w:bCs w:val="1"/>
+          <w:sz w:val="24"/>
+          <w:szCs w:val="24"/>
+        </w:rPr>
+        <w:t>Data Cleaning</w:t>
+      </w:r>
+    </w:p>
+    <w:p>
+      <w:pPr>
+        <w:pStyle w:val="Normal"/>
+        <w:spacing w:line="480" w:lineRule="auto"/>
+        <w:jc w:val="left"/>
+        <w:rPr>
+          <w:rFonts w:ascii="Times New Roman" w:hAnsi="Times New Roman" w:eastAsia="Times New Roman" w:cs="Times New Roman"/>
+          <w:b w:val="0"/>
+          <w:bCs w:val="0"/>
+          <w:sz w:val="24"/>
+          <w:szCs w:val="24"/>
+        </w:rPr>
+      </w:pPr>
+      <w:r>
+        <w:rPr>
+          <w:rFonts w:ascii="Times New Roman" w:hAnsi="Times New Roman" w:eastAsia="Times New Roman" w:cs="Times New Roman"/>
+          <w:b w:val="0"/>
+          <w:bCs w:val="0"/>
+          <w:sz w:val="24"/>
+          <w:szCs w:val="24"/>
+        </w:rPr>
+        <w:t xml:space="preserve">The raw data was messy which required some wrangling to clean them. A month column was added to each dataset before merging the datasets row wise. </w:t>
+      </w:r>
+    </w:p>
+    <w:p>
+      <w:pPr>
+        <w:pStyle w:val="Normal"/>
+        <w:spacing w:line="480" w:lineRule="auto"/>
+        <w:jc w:val="left"/>
+        <w:rPr>
+          <w:rFonts w:ascii="Times New Roman" w:hAnsi="Times New Roman" w:eastAsia="Times New Roman" w:cs="Times New Roman"/>
+          <w:b w:val="0"/>
+          <w:bCs w:val="0"/>
+          <w:sz w:val="24"/>
+          <w:szCs w:val="24"/>
+        </w:rPr>
+      </w:pPr>
+      <w:r>
+        <w:rPr>
+          <w:rFonts w:ascii="Times New Roman" w:hAnsi="Times New Roman" w:eastAsia="Times New Roman" w:cs="Times New Roman"/>
+          <w:b w:val="0"/>
+          <w:bCs w:val="0"/>
+          <w:sz w:val="24"/>
+          <w:szCs w:val="24"/>
+        </w:rPr>
+        <w:t xml:space="preserve">ADVANTAGES </w:t>
+      </w:r>
+    </w:p>
+    <w:p>
+      <w:pPr>
+        <w:pStyle w:val="Normal"/>
+        <w:spacing w:line="480" w:lineRule="auto"/>
+        <w:jc w:val="center"/>
+        <w:rPr>
+          <w:rFonts w:ascii="Times New Roman" w:hAnsi="Times New Roman" w:eastAsia="Times New Roman" w:cs="Times New Roman"/>
+          <w:sz w:val="24"/>
+          <w:szCs w:val="24"/>
+        </w:rPr>
+      </w:pPr>
+      <w:r>
+        <w:rPr>
+          <w:rFonts w:ascii="Times New Roman" w:hAnsi="Times New Roman" w:eastAsia="Times New Roman" w:cs="Times New Roman"/>
+          <w:sz w:val="24"/>
+          <w:szCs w:val="24"/>
+        </w:rPr>
+        <w:t>Data Preprocessing</w:t>
+      </w:r>
+    </w:p>
+    <w:p>
+      <w:pPr>
+        <w:pStyle w:val="Normal"/>
+        <w:spacing w:line="480" w:lineRule="auto"/>
+        <w:jc w:val="center"/>
+        <w:rPr>
+          <w:rFonts w:ascii="Times New Roman" w:hAnsi="Times New Roman" w:eastAsia="Times New Roman" w:cs="Times New Roman"/>
+          <w:sz w:val="24"/>
+          <w:szCs w:val="24"/>
+        </w:rPr>
+      </w:pPr>
+      <w:r>
+        <w:rPr>
+          <w:rFonts w:ascii="Times New Roman" w:hAnsi="Times New Roman" w:eastAsia="Times New Roman" w:cs="Times New Roman"/>
+          <w:sz w:val="24"/>
+          <w:szCs w:val="24"/>
+        </w:rPr>
+        <w:t>Data Modelling</w:t>
       </w:r>
     </w:p>
     <w:p>
@@ -89,6 +419,126 @@
     </w:sectPr>
   </w:body>
 </w:document>
+</file>
+
+<file path=word/numbering.xml><?xml version="1.0" encoding="utf-8"?>
+<w:numbering xmlns:w="http://schemas.openxmlformats.org/wordprocessingml/2006/main">
+  <w:abstractNum xmlns:w="http://schemas.openxmlformats.org/wordprocessingml/2006/main" w:abstractNumId="1">
+    <w:nsid w:val="71c66735"/>
+    <w:multiLevelType xmlns:w="http://schemas.openxmlformats.org/wordprocessingml/2006/main" w:val="hybridMultilevel"/>
+    <w:lvl xmlns:w="http://schemas.openxmlformats.org/wordprocessingml/2006/main" w:ilvl="0">
+      <w:start w:val="1"/>
+      <w:numFmt w:val="bullet"/>
+      <w:lvlText w:val=""/>
+      <w:lvlJc w:val="left"/>
+      <w:pPr>
+        <w:ind w:left="720" w:hanging="360"/>
+      </w:pPr>
+      <w:rPr>
+        <w:rFonts w:hint="default" w:ascii="Symbol" w:hAnsi="Symbol"/>
+      </w:rPr>
+    </w:lvl>
+    <w:lvl xmlns:w="http://schemas.openxmlformats.org/wordprocessingml/2006/main" w:ilvl="1">
+      <w:start w:val="1"/>
+      <w:numFmt w:val="bullet"/>
+      <w:lvlText w:val="o"/>
+      <w:lvlJc w:val="left"/>
+      <w:pPr>
+        <w:ind w:left="1440" w:hanging="360"/>
+      </w:pPr>
+      <w:rPr>
+        <w:rFonts w:hint="default" w:ascii="Courier New" w:hAnsi="Courier New"/>
+      </w:rPr>
+    </w:lvl>
+    <w:lvl xmlns:w="http://schemas.openxmlformats.org/wordprocessingml/2006/main" w:ilvl="2">
+      <w:start w:val="1"/>
+      <w:numFmt w:val="bullet"/>
+      <w:lvlText w:val=""/>
+      <w:lvlJc w:val="left"/>
+      <w:pPr>
+        <w:ind w:left="2160" w:hanging="360"/>
+      </w:pPr>
+      <w:rPr>
+        <w:rFonts w:hint="default" w:ascii="Wingdings" w:hAnsi="Wingdings"/>
+      </w:rPr>
+    </w:lvl>
+    <w:lvl xmlns:w="http://schemas.openxmlformats.org/wordprocessingml/2006/main" w:ilvl="3">
+      <w:start w:val="1"/>
+      <w:numFmt w:val="bullet"/>
+      <w:lvlText w:val=""/>
+      <w:lvlJc w:val="left"/>
+      <w:pPr>
+        <w:ind w:left="2880" w:hanging="360"/>
+      </w:pPr>
+      <w:rPr>
+        <w:rFonts w:hint="default" w:ascii="Symbol" w:hAnsi="Symbol"/>
+      </w:rPr>
+    </w:lvl>
+    <w:lvl xmlns:w="http://schemas.openxmlformats.org/wordprocessingml/2006/main" w:ilvl="4">
+      <w:start w:val="1"/>
+      <w:numFmt w:val="bullet"/>
+      <w:lvlText w:val="o"/>
+      <w:lvlJc w:val="left"/>
+      <w:pPr>
+        <w:ind w:left="3600" w:hanging="360"/>
+      </w:pPr>
+      <w:rPr>
+        <w:rFonts w:hint="default" w:ascii="Courier New" w:hAnsi="Courier New"/>
+      </w:rPr>
+    </w:lvl>
+    <w:lvl xmlns:w="http://schemas.openxmlformats.org/wordprocessingml/2006/main" w:ilvl="5">
+      <w:start w:val="1"/>
+      <w:numFmt w:val="bullet"/>
+      <w:lvlText w:val=""/>
+      <w:lvlJc w:val="left"/>
+      <w:pPr>
+        <w:ind w:left="4320" w:hanging="360"/>
+      </w:pPr>
+      <w:rPr>
+        <w:rFonts w:hint="default" w:ascii="Wingdings" w:hAnsi="Wingdings"/>
+      </w:rPr>
+    </w:lvl>
+    <w:lvl xmlns:w="http://schemas.openxmlformats.org/wordprocessingml/2006/main" w:ilvl="6">
+      <w:start w:val="1"/>
+      <w:numFmt w:val="bullet"/>
+      <w:lvlText w:val=""/>
+      <w:lvlJc w:val="left"/>
+      <w:pPr>
+        <w:ind w:left="5040" w:hanging="360"/>
+      </w:pPr>
+      <w:rPr>
+        <w:rFonts w:hint="default" w:ascii="Symbol" w:hAnsi="Symbol"/>
+      </w:rPr>
+    </w:lvl>
+    <w:lvl xmlns:w="http://schemas.openxmlformats.org/wordprocessingml/2006/main" w:ilvl="7">
+      <w:start w:val="1"/>
+      <w:numFmt w:val="bullet"/>
+      <w:lvlText w:val="o"/>
+      <w:lvlJc w:val="left"/>
+      <w:pPr>
+        <w:ind w:left="5760" w:hanging="360"/>
+      </w:pPr>
+      <w:rPr>
+        <w:rFonts w:hint="default" w:ascii="Courier New" w:hAnsi="Courier New"/>
+      </w:rPr>
+    </w:lvl>
+    <w:lvl xmlns:w="http://schemas.openxmlformats.org/wordprocessingml/2006/main" w:ilvl="8">
+      <w:start w:val="1"/>
+      <w:numFmt w:val="bullet"/>
+      <w:lvlText w:val=""/>
+      <w:lvlJc w:val="left"/>
+      <w:pPr>
+        <w:ind w:left="6480" w:hanging="360"/>
+      </w:pPr>
+      <w:rPr>
+        <w:rFonts w:hint="default" w:ascii="Wingdings" w:hAnsi="Wingdings"/>
+      </w:rPr>
+    </w:lvl>
+  </w:abstractNum>
+  <w:num w:numId="1">
+    <w:abstractNumId w:val="1"/>
+  </w:num>
+</w:numbering>
 </file>
 
 <file path=word/styles.xml><?xml version="1.0" encoding="utf-8"?>
@@ -512,6 +962,16 @@
     <w:semiHidden/>
     <w:unhideWhenUsed/>
   </w:style>
+  <w:style xmlns:w14="http://schemas.microsoft.com/office/word/2010/wordml" xmlns:mc="http://schemas.openxmlformats.org/markup-compatibility/2006" xmlns:w="http://schemas.openxmlformats.org/wordprocessingml/2006/main" w:type="paragraph" w:styleId="ListParagraph" mc:Ignorable="w14">
+    <w:name xmlns:w="http://schemas.openxmlformats.org/wordprocessingml/2006/main" w:val="List Paragraph"/>
+    <w:basedOn xmlns:w="http://schemas.openxmlformats.org/wordprocessingml/2006/main" w:val="Normal"/>
+    <w:uiPriority xmlns:w="http://schemas.openxmlformats.org/wordprocessingml/2006/main" w:val="34"/>
+    <w:qFormat xmlns:w="http://schemas.openxmlformats.org/wordprocessingml/2006/main"/>
+    <w:pPr xmlns:w="http://schemas.openxmlformats.org/wordprocessingml/2006/main">
+      <w:ind xmlns:w="http://schemas.openxmlformats.org/wordprocessingml/2006/main" w:left="720"/>
+      <w:contextualSpacing xmlns:w="http://schemas.openxmlformats.org/wordprocessingml/2006/main"/>
+    </w:pPr>
+  </w:style>
 </w:styles>
 </file>
 

</xml_diff>